<commit_message>
setup(render): SPA served from backend + build pipeline + render.yaml; vite base=/; nav/mobile polish
</commit_message>
<xml_diff>
--- a/Тесты/Дети, школьники/Тест для школьников уровень 2 (11-14 лет).docx
+++ b/Тесты/Дети, школьники/Тест для школьников уровень 2 (11-14 лет).docx
@@ -1,19 +1,13 @@
 
 <file path=word/document.xml><?xml version="1.0" encoding="utf-8"?>
-<w:document xmlns:wpc="http://schemas.microsoft.com/office/word/2010/wordprocessingCanvas" xmlns:cx="http://schemas.microsoft.com/office/drawing/2014/chartex" xmlns:cx1="http://schemas.microsoft.com/office/drawing/2015/9/8/chartex" xmlns:cx2="http://schemas.microsoft.com/office/drawing/2015/10/21/chartex" xmlns:cx3="http://schemas.microsoft.com/office/drawing/2016/5/9/chartex" xmlns:cx4="http://schemas.microsoft.com/office/drawing/2016/5/10/chartex" xmlns:cx5="http://schemas.microsoft.com/office/drawing/2016/5/11/chartex" xmlns:cx6="http://schemas.microsoft.com/office/drawing/2016/5/12/chartex" xmlns:cx7="http://schemas.microsoft.com/office/drawing/2016/5/13/chartex" xmlns:cx8="http://schemas.microsoft.com/office/drawing/2016/5/14/chartex" xmlns:mc="http://schemas.openxmlformats.org/markup-compatibility/2006" xmlns:aink="http://schemas.microsoft.com/office/drawing/2016/ink" xmlns:am3d="http://schemas.microsoft.com/office/drawing/2017/model3d" xmlns:o="urn:schemas-microsoft-com:office:office" xmlns:r="http://schemas.openxmlformats.org/officeDocument/2006/relationships" xmlns:m="http://schemas.openxmlformats.org/officeDocument/2006/math" xmlns:v="urn:schemas-microsoft-com:vml" xmlns:wp14="http://schemas.microsoft.com/office/word/2010/wordprocessingDrawing" xmlns:wp="http://schemas.openxmlformats.org/drawingml/2006/wordprocessingDrawing" xmlns:w10="urn:schemas-microsoft-com:office:word" xmlns:w="http://schemas.openxmlformats.org/wordprocessingml/2006/main" xmlns:w14="http://schemas.microsoft.com/office/word/2010/wordml" xmlns:w15="http://schemas.microsoft.com/office/word/2012/wordml" xmlns:w16cid="http://schemas.microsoft.com/office/word/2016/wordml/cid" xmlns:w16se="http://schemas.microsoft.com/office/word/2015/wordml/symex" xmlns:wpg="http://schemas.microsoft.com/office/word/2010/wordprocessingGroup" xmlns:wpi="http://schemas.microsoft.com/office/word/2010/wordprocessingInk" xmlns:wne="http://schemas.microsoft.com/office/word/2006/wordml" xmlns:wps="http://schemas.microsoft.com/office/word/2010/wordprocessingShape" mc:Ignorable="w14 w15 w16se w16cid wp14">
+<w:document xmlns:wpc="http://schemas.microsoft.com/office/word/2010/wordprocessingCanvas" xmlns:cx="http://schemas.microsoft.com/office/drawing/2014/chartex" xmlns:cx1="http://schemas.microsoft.com/office/drawing/2015/9/8/chartex" xmlns:cx2="http://schemas.microsoft.com/office/drawing/2015/10/21/chartex" xmlns:cx3="http://schemas.microsoft.com/office/drawing/2016/5/9/chartex" xmlns:cx4="http://schemas.microsoft.com/office/drawing/2016/5/10/chartex" xmlns:cx5="http://schemas.microsoft.com/office/drawing/2016/5/11/chartex" xmlns:cx6="http://schemas.microsoft.com/office/drawing/2016/5/12/chartex" xmlns:cx7="http://schemas.microsoft.com/office/drawing/2016/5/13/chartex" xmlns:cx8="http://schemas.microsoft.com/office/drawing/2016/5/14/chartex" xmlns:mc="http://schemas.openxmlformats.org/markup-compatibility/2006" xmlns:aink="http://schemas.microsoft.com/office/drawing/2016/ink" xmlns:am3d="http://schemas.microsoft.com/office/drawing/2017/model3d" xmlns:o="urn:schemas-microsoft-com:office:office" xmlns:oel="http://schemas.microsoft.com/office/2019/extlst" xmlns:r="http://schemas.openxmlformats.org/officeDocument/2006/relationships" xmlns:m="http://schemas.openxmlformats.org/officeDocument/2006/math" xmlns:v="urn:schemas-microsoft-com:vml" xmlns:wp14="http://schemas.microsoft.com/office/word/2010/wordprocessingDrawing" xmlns:wp="http://schemas.openxmlformats.org/drawingml/2006/wordprocessingDrawing" xmlns:w10="urn:schemas-microsoft-com:office:word" xmlns:w="http://schemas.openxmlformats.org/wordprocessingml/2006/main" xmlns:w14="http://schemas.microsoft.com/office/word/2010/wordml" xmlns:w15="http://schemas.microsoft.com/office/word/2012/wordml" xmlns:w16cex="http://schemas.microsoft.com/office/word/2018/wordml/cex" xmlns:w16cid="http://schemas.microsoft.com/office/word/2016/wordml/cid" xmlns:w16="http://schemas.microsoft.com/office/word/2018/wordml" xmlns:w16du="http://schemas.microsoft.com/office/word/2023/wordml/word16du" xmlns:w16sdtdh="http://schemas.microsoft.com/office/word/2020/wordml/sdtdatahash" xmlns:w16sdtfl="http://schemas.microsoft.com/office/word/2024/wordml/sdtformatlock" xmlns:w16se="http://schemas.microsoft.com/office/word/2015/wordml/symex" xmlns:wpg="http://schemas.microsoft.com/office/word/2010/wordprocessingGroup" xmlns:wpi="http://schemas.microsoft.com/office/word/2010/wordprocessingInk" xmlns:wne="http://schemas.microsoft.com/office/word/2006/wordml" xmlns:wps="http://schemas.microsoft.com/office/word/2010/wordprocessingShape" mc:Ignorable="w14 w15 w16se w16cid w16 w16cex w16sdtdh w16sdtfl w16du wp14">
   <w:body>
     <w:p>
       <w:pPr>
         <w:jc w:val="center"/>
       </w:pPr>
       <w:r>
-        <w:t xml:space="preserve">Тест для школьников. </w:t>
-      </w:r>
-      <w:r>
-        <w:t>Средний</w:t>
-      </w:r>
-      <w:r>
-        <w:t xml:space="preserve"> уровень.</w:t>
+        <w:t>Тест для школьников. Средний уровень.</w:t>
       </w:r>
     </w:p>
     <w:p/>
@@ -39,7 +33,19 @@
         <w:rPr>
           <w:b/>
         </w:rPr>
-        <w:t>- A) Процесс ведения дневника расходов и доходов (правильный ответ)</w:t>
+        <w:t>-</w:t>
+      </w:r>
+      <w:r>
+        <w:rPr>
+          <w:b/>
+        </w:rPr>
+        <w:t xml:space="preserve"> </w:t>
+      </w:r>
+      <w:r>
+        <w:rPr>
+          <w:b/>
+        </w:rPr>
+        <w:t>A) Процесс ведения дневника расходов и доходов (правильный ответ)</w:t>
       </w:r>
     </w:p>
     <w:p>
@@ -62,11 +68,6 @@
       <w:pPr>
         <w:pStyle w:val="a3"/>
       </w:pPr>
-    </w:p>
-    <w:p>
-      <w:pPr>
-        <w:pStyle w:val="a3"/>
-      </w:pPr>
       <w:r>
         <w:t>Составление бюджета помогает отслеживать, сколько денег у вас есть, как вы их получаете и как вы их тратите. Это важный шаг к управлению своими финансами и достижению финансовых целей.</w:t>
       </w:r>
@@ -75,11 +76,6 @@
       <w:pPr>
         <w:pStyle w:val="a3"/>
       </w:pPr>
-    </w:p>
-    <w:p>
-      <w:pPr>
-        <w:pStyle w:val="a3"/>
-      </w:pPr>
       <w:r>
         <w:t>2. Почему важно иметь сбережения?</w:t>
       </w:r>
@@ -126,11 +122,6 @@
       <w:pPr>
         <w:pStyle w:val="a3"/>
       </w:pPr>
-    </w:p>
-    <w:p>
-      <w:pPr>
-        <w:pStyle w:val="a3"/>
-      </w:pPr>
       <w:r>
         <w:t>Наличие сбережений помогает подготовиться к незапланированным расходам, таким как медицинские счета или аварийные ситуации. Это обеспечивает финансовую безопасность.</w:t>
       </w:r>
@@ -139,11 +130,6 @@
       <w:pPr>
         <w:pStyle w:val="a3"/>
       </w:pPr>
-    </w:p>
-    <w:p>
-      <w:pPr>
-        <w:pStyle w:val="a3"/>
-      </w:pPr>
       <w:r>
         <w:t>3. Что такое кредит?</w:t>
       </w:r>
@@ -185,11 +171,6 @@
       <w:pPr>
         <w:pStyle w:val="a3"/>
       </w:pPr>
-    </w:p>
-    <w:p>
-      <w:pPr>
-        <w:pStyle w:val="a3"/>
-      </w:pPr>
       <w:r>
         <w:t>Кредит — это деньги, которые вы занимаетесь у банка или другой организации и обязаны вернуть с процентами. Это позволяет вам получать товары или услуги, которые вы в данный момент не можете себе позволить, но добавляет финансовую ответственность.</w:t>
       </w:r>
@@ -198,11 +179,6 @@
       <w:pPr>
         <w:pStyle w:val="a3"/>
       </w:pPr>
-    </w:p>
-    <w:p>
-      <w:pPr>
-        <w:pStyle w:val="a3"/>
-      </w:pPr>
       <w:r>
         <w:t>4. Что такое инвестиции?</w:t>
       </w:r>
@@ -241,11 +217,6 @@
       <w:pPr>
         <w:pStyle w:val="a3"/>
       </w:pPr>
-    </w:p>
-    <w:p>
-      <w:pPr>
-        <w:pStyle w:val="a3"/>
-      </w:pPr>
       <w:r>
         <w:t>Инвестиции — это вложение денег в различные активы, такие как акции, облигации или недвижимость, с целью получения дохода в будущем. Это способ приумножить свои сбережения.</w:t>
       </w:r>
@@ -254,11 +225,6 @@
       <w:pPr>
         <w:pStyle w:val="a3"/>
       </w:pPr>
-    </w:p>
-    <w:p>
-      <w:pPr>
-        <w:pStyle w:val="a3"/>
-      </w:pPr>
       <w:r>
         <w:t>5. Что такое финансовые риски?</w:t>
       </w:r>
@@ -297,11 +263,6 @@
       <w:pPr>
         <w:pStyle w:val="a3"/>
       </w:pPr>
-    </w:p>
-    <w:p>
-      <w:pPr>
-        <w:pStyle w:val="a3"/>
-      </w:pPr>
       <w:r>
         <w:t>Финансовые риски связаны с возможной потерей денег или недополучением ожидаемой прибыли из-за различных факторов, таких как экономические изменения или неудачные инвестиции.</w:t>
       </w:r>
@@ -310,11 +271,6 @@
       <w:pPr>
         <w:pStyle w:val="a3"/>
       </w:pPr>
-    </w:p>
-    <w:p>
-      <w:pPr>
-        <w:pStyle w:val="a3"/>
-      </w:pPr>
       <w:r>
         <w:t>6. Для чего нужны налоги?</w:t>
       </w:r>
@@ -338,87 +294,72 @@
         <w:rPr>
           <w:b/>
         </w:rPr>
+        <w:t xml:space="preserve">   - B) Для финансирования общественных услуг, таких как образование и здравоохранение (правильный ответ)</w:t>
+      </w:r>
+    </w:p>
+    <w:p>
+      <w:pPr>
+        <w:pStyle w:val="a3"/>
+      </w:pPr>
+      <w:r>
+        <w:t xml:space="preserve">   - C) Чтобы сделать жизнь жителей сложнее</w:t>
+      </w:r>
+    </w:p>
+    <w:p>
+      <w:pPr>
+        <w:pStyle w:val="a3"/>
+      </w:pPr>
+      <w:r>
+        <w:t>Налоги собираются государством для финансирования разнообразных общественных услуг, включая образовательные учреждения, медицинские услуги и инфраструктуру, что способствует развитию общества в целом.</w:t>
+      </w:r>
+    </w:p>
+    <w:p>
+      <w:pPr>
+        <w:pStyle w:val="a3"/>
+      </w:pPr>
+      <w:r>
+        <w:t>7. Какой из следующих вариантов является обязательным расходом?</w:t>
+      </w:r>
+    </w:p>
+    <w:p>
+      <w:pPr>
+        <w:pStyle w:val="a3"/>
+      </w:pPr>
+      <w:r>
+        <w:t xml:space="preserve">   - A) Покупка новых кроссовок</w:t>
+      </w:r>
+    </w:p>
+    <w:p>
+      <w:pPr>
+        <w:pStyle w:val="a3"/>
+        <w:rPr>
+          <w:b/>
+        </w:rPr>
+      </w:pPr>
+      <w:r>
+        <w:t xml:space="preserve">   </w:t>
+      </w:r>
+      <w:r>
+        <w:rPr>
+          <w:b/>
+        </w:rPr>
+        <w:t>- B) Оплата коммунальных услуг (правильный ответ)</w:t>
+      </w:r>
+    </w:p>
+    <w:p>
+      <w:pPr>
+        <w:pStyle w:val="a3"/>
+      </w:pPr>
+      <w:r>
+        <w:t xml:space="preserve">   - C) Посещение нового кафе с друзьями</w:t>
+      </w:r>
+    </w:p>
+    <w:p>
+      <w:pPr>
+        <w:pStyle w:val="a3"/>
+      </w:pPr>
+      <w:r>
         <w:lastRenderedPageBreak/>
-        <w:t xml:space="preserve">   - B) Для финансирования общественных услуг, таких как образование и здравоохранение (правильный ответ)</w:t>
-      </w:r>
-    </w:p>
-    <w:p>
-      <w:pPr>
-        <w:pStyle w:val="a3"/>
-      </w:pPr>
-      <w:r>
-        <w:t xml:space="preserve">   - C) Чтобы сделать жизнь жителей сложнее</w:t>
-      </w:r>
-    </w:p>
-    <w:p>
-      <w:pPr>
-        <w:pStyle w:val="a3"/>
-      </w:pPr>
-    </w:p>
-    <w:p>
-      <w:pPr>
-        <w:pStyle w:val="a3"/>
-      </w:pPr>
-      <w:r>
-        <w:t>Налоги собираются государством для финансирования разнообразных общественных услуг, включая образовательные учреждения, медицинские услуги и инфраструктуру, что способствует развитию общества в целом.</w:t>
-      </w:r>
-    </w:p>
-    <w:p>
-      <w:pPr>
-        <w:pStyle w:val="a3"/>
-      </w:pPr>
-    </w:p>
-    <w:p>
-      <w:pPr>
-        <w:pStyle w:val="a3"/>
-      </w:pPr>
-      <w:r>
-        <w:t>7. Какой из следующих вариантов является обязательным расходом?</w:t>
-      </w:r>
-    </w:p>
-    <w:p>
-      <w:pPr>
-        <w:pStyle w:val="a3"/>
-      </w:pPr>
-      <w:r>
-        <w:t xml:space="preserve">   - A) Покупка новых кроссовок</w:t>
-      </w:r>
-    </w:p>
-    <w:p>
-      <w:pPr>
-        <w:pStyle w:val="a3"/>
-        <w:rPr>
-          <w:b/>
-        </w:rPr>
-      </w:pPr>
-      <w:r>
-        <w:t xml:space="preserve">   </w:t>
-      </w:r>
-      <w:r>
-        <w:rPr>
-          <w:b/>
-        </w:rPr>
-        <w:t>- B) Оплата коммунальных услуг (правильный ответ)</w:t>
-      </w:r>
-    </w:p>
-    <w:p>
-      <w:pPr>
-        <w:pStyle w:val="a3"/>
-      </w:pPr>
-      <w:r>
-        <w:t xml:space="preserve">   - C) Посещение нового кафе с друзьями</w:t>
-      </w:r>
-    </w:p>
-    <w:p>
-      <w:pPr>
-        <w:pStyle w:val="a3"/>
-      </w:pPr>
-    </w:p>
-    <w:p>
-      <w:pPr>
-        <w:pStyle w:val="a3"/>
-      </w:pPr>
-      <w:r>
         <w:t>Обязательные расходы — это те, которые необходимо регулярно оплачивать, такие как коммунальные услуги, аренда жилья или учебные расходы. Они формируют основу личного бюджета.</w:t>
       </w:r>
     </w:p>
@@ -426,11 +367,6 @@
       <w:pPr>
         <w:pStyle w:val="a3"/>
       </w:pPr>
-    </w:p>
-    <w:p>
-      <w:pPr>
-        <w:pStyle w:val="a3"/>
-      </w:pPr>
       <w:r>
         <w:t>8. Какой из следующих факторов влияет на размер процентной ставки по кредиту?</w:t>
       </w:r>
@@ -469,11 +405,6 @@
       <w:pPr>
         <w:pStyle w:val="a3"/>
       </w:pPr>
-    </w:p>
-    <w:p>
-      <w:pPr>
-        <w:pStyle w:val="a3"/>
-      </w:pPr>
       <w:r>
         <w:t>Кредитная история показывает, как ответственно вы относились к прошлым кредитам и платежам. Чем лучше ваша кредитная история, тем ниже процентная ставка, которую вам могут предложить.</w:t>
       </w:r>
@@ -482,11 +413,6 @@
       <w:pPr>
         <w:pStyle w:val="a3"/>
       </w:pPr>
-    </w:p>
-    <w:p>
-      <w:pPr>
-        <w:pStyle w:val="a3"/>
-      </w:pPr>
       <w:r>
         <w:t>9. Что такое акции?</w:t>
       </w:r>
@@ -525,11 +451,6 @@
       <w:pPr>
         <w:pStyle w:val="a3"/>
       </w:pPr>
-    </w:p>
-    <w:p>
-      <w:pPr>
-        <w:pStyle w:val="a3"/>
-      </w:pPr>
       <w:r>
         <w:t>Акции представляют собой долю в компании, и их покупка дает вам право на часть ее прибыли и активов. Инвестирование в акции может привести как к прибыли, так и к убыткам.</w:t>
       </w:r>
@@ -538,11 +459,6 @@
       <w:pPr>
         <w:pStyle w:val="a3"/>
       </w:pPr>
-    </w:p>
-    <w:p>
-      <w:pPr>
-        <w:pStyle w:val="a3"/>
-      </w:pPr>
       <w:r>
         <w:t>10. Как лучше всего решить финансовый конфликт с другом?</w:t>
       </w:r>
@@ -581,13 +497,6 @@
       <w:pPr>
         <w:pStyle w:val="a3"/>
       </w:pPr>
-    </w:p>
-    <w:p>
-      <w:pPr>
-        <w:pStyle w:val="a3"/>
-      </w:pPr>
-      <w:bookmarkStart w:id="0" w:name="_GoBack"/>
-      <w:bookmarkEnd w:id="0"/>
       <w:r>
         <w:t>Открытое обсуждение помогает прояснить ситуацию и найти компромисс, что особенно важно в финансовых вопросах, чтобы сохранить дружбу и доверие.</w:t>
       </w:r>
@@ -603,7 +512,7 @@
 </file>
 
 <file path=word/numbering.xml><?xml version="1.0" encoding="utf-8"?>
-<w:numbering xmlns:wpc="http://schemas.microsoft.com/office/word/2010/wordprocessingCanvas" xmlns:cx="http://schemas.microsoft.com/office/drawing/2014/chartex" xmlns:cx1="http://schemas.microsoft.com/office/drawing/2015/9/8/chartex" xmlns:cx2="http://schemas.microsoft.com/office/drawing/2015/10/21/chartex" xmlns:cx3="http://schemas.microsoft.com/office/drawing/2016/5/9/chartex" xmlns:cx4="http://schemas.microsoft.com/office/drawing/2016/5/10/chartex" xmlns:cx5="http://schemas.microsoft.com/office/drawing/2016/5/11/chartex" xmlns:cx6="http://schemas.microsoft.com/office/drawing/2016/5/12/chartex" xmlns:cx7="http://schemas.microsoft.com/office/drawing/2016/5/13/chartex" xmlns:cx8="http://schemas.microsoft.com/office/drawing/2016/5/14/chartex" xmlns:mc="http://schemas.openxmlformats.org/markup-compatibility/2006" xmlns:aink="http://schemas.microsoft.com/office/drawing/2016/ink" xmlns:am3d="http://schemas.microsoft.com/office/drawing/2017/model3d" xmlns:o="urn:schemas-microsoft-com:office:office" xmlns:r="http://schemas.openxmlformats.org/officeDocument/2006/relationships" xmlns:m="http://schemas.openxmlformats.org/officeDocument/2006/math" xmlns:v="urn:schemas-microsoft-com:vml" xmlns:wp14="http://schemas.microsoft.com/office/word/2010/wordprocessingDrawing" xmlns:wp="http://schemas.openxmlformats.org/drawingml/2006/wordprocessingDrawing" xmlns:w10="urn:schemas-microsoft-com:office:word" xmlns:w="http://schemas.openxmlformats.org/wordprocessingml/2006/main" xmlns:w14="http://schemas.microsoft.com/office/word/2010/wordml" xmlns:w15="http://schemas.microsoft.com/office/word/2012/wordml" xmlns:w16cid="http://schemas.microsoft.com/office/word/2016/wordml/cid" xmlns:w16se="http://schemas.microsoft.com/office/word/2015/wordml/symex" xmlns:wpg="http://schemas.microsoft.com/office/word/2010/wordprocessingGroup" xmlns:wpi="http://schemas.microsoft.com/office/word/2010/wordprocessingInk" xmlns:wne="http://schemas.microsoft.com/office/word/2006/wordml" xmlns:wps="http://schemas.microsoft.com/office/word/2010/wordprocessingShape" mc:Ignorable="w14 w15 w16se w16cid wp14">
+<w:numbering xmlns:wpc="http://schemas.microsoft.com/office/word/2010/wordprocessingCanvas" xmlns:cx="http://schemas.microsoft.com/office/drawing/2014/chartex" xmlns:cx1="http://schemas.microsoft.com/office/drawing/2015/9/8/chartex" xmlns:cx2="http://schemas.microsoft.com/office/drawing/2015/10/21/chartex" xmlns:cx3="http://schemas.microsoft.com/office/drawing/2016/5/9/chartex" xmlns:cx4="http://schemas.microsoft.com/office/drawing/2016/5/10/chartex" xmlns:cx5="http://schemas.microsoft.com/office/drawing/2016/5/11/chartex" xmlns:cx6="http://schemas.microsoft.com/office/drawing/2016/5/12/chartex" xmlns:cx7="http://schemas.microsoft.com/office/drawing/2016/5/13/chartex" xmlns:cx8="http://schemas.microsoft.com/office/drawing/2016/5/14/chartex" xmlns:mc="http://schemas.openxmlformats.org/markup-compatibility/2006" xmlns:aink="http://schemas.microsoft.com/office/drawing/2016/ink" xmlns:am3d="http://schemas.microsoft.com/office/drawing/2017/model3d" xmlns:o="urn:schemas-microsoft-com:office:office" xmlns:oel="http://schemas.microsoft.com/office/2019/extlst" xmlns:r="http://schemas.openxmlformats.org/officeDocument/2006/relationships" xmlns:m="http://schemas.openxmlformats.org/officeDocument/2006/math" xmlns:v="urn:schemas-microsoft-com:vml" xmlns:wp14="http://schemas.microsoft.com/office/word/2010/wordprocessingDrawing" xmlns:wp="http://schemas.openxmlformats.org/drawingml/2006/wordprocessingDrawing" xmlns:w10="urn:schemas-microsoft-com:office:word" xmlns:w="http://schemas.openxmlformats.org/wordprocessingml/2006/main" xmlns:w14="http://schemas.microsoft.com/office/word/2010/wordml" xmlns:w15="http://schemas.microsoft.com/office/word/2012/wordml" xmlns:w16cex="http://schemas.microsoft.com/office/word/2018/wordml/cex" xmlns:w16cid="http://schemas.microsoft.com/office/word/2016/wordml/cid" xmlns:w16="http://schemas.microsoft.com/office/word/2018/wordml" xmlns:w16du="http://schemas.microsoft.com/office/word/2023/wordml/word16du" xmlns:w16sdtdh="http://schemas.microsoft.com/office/word/2020/wordml/sdtdatahash" xmlns:w16sdtfl="http://schemas.microsoft.com/office/word/2024/wordml/sdtformatlock" xmlns:w16se="http://schemas.microsoft.com/office/word/2015/wordml/symex" xmlns:wpg="http://schemas.microsoft.com/office/word/2010/wordprocessingGroup" xmlns:wpi="http://schemas.microsoft.com/office/word/2010/wordprocessingInk" xmlns:wne="http://schemas.microsoft.com/office/word/2006/wordml" xmlns:wps="http://schemas.microsoft.com/office/word/2010/wordprocessingShape" mc:Ignorable="w14 w15 w16se w16cid w16 w16cex w16sdtdh w16sdtfl w16du wp14">
   <w:abstractNum w:abstractNumId="0" w15:restartNumberingAfterBreak="0">
     <w:nsid w:val="07EA4B1A"/>
     <w:multiLevelType w:val="hybridMultilevel"/>
@@ -1041,23 +950,23 @@
       </w:pPr>
     </w:lvl>
   </w:abstractNum>
-  <w:num w:numId="1">
+  <w:num w:numId="1" w16cid:durableId="145128942">
     <w:abstractNumId w:val="1"/>
   </w:num>
-  <w:num w:numId="2">
+  <w:num w:numId="2" w16cid:durableId="2081948946">
     <w:abstractNumId w:val="0"/>
   </w:num>
-  <w:num w:numId="3">
+  <w:num w:numId="3" w16cid:durableId="1740056103">
     <w:abstractNumId w:val="3"/>
   </w:num>
-  <w:num w:numId="4">
+  <w:num w:numId="4" w16cid:durableId="1295022599">
     <w:abstractNumId w:val="2"/>
   </w:num>
 </w:numbering>
 </file>
 
 <file path=word/styles.xml><?xml version="1.0" encoding="utf-8"?>
-<w:styles xmlns:mc="http://schemas.openxmlformats.org/markup-compatibility/2006" xmlns:r="http://schemas.openxmlformats.org/officeDocument/2006/relationships" xmlns:w="http://schemas.openxmlformats.org/wordprocessingml/2006/main" xmlns:w14="http://schemas.microsoft.com/office/word/2010/wordml" xmlns:w15="http://schemas.microsoft.com/office/word/2012/wordml" xmlns:w16cid="http://schemas.microsoft.com/office/word/2016/wordml/cid" xmlns:w16se="http://schemas.microsoft.com/office/word/2015/wordml/symex" mc:Ignorable="w14 w15 w16se w16cid">
+<w:styles xmlns:mc="http://schemas.openxmlformats.org/markup-compatibility/2006" xmlns:r="http://schemas.openxmlformats.org/officeDocument/2006/relationships" xmlns:w="http://schemas.openxmlformats.org/wordprocessingml/2006/main" xmlns:w14="http://schemas.microsoft.com/office/word/2010/wordml" xmlns:w15="http://schemas.microsoft.com/office/word/2012/wordml" xmlns:w16cex="http://schemas.microsoft.com/office/word/2018/wordml/cex" xmlns:w16cid="http://schemas.microsoft.com/office/word/2016/wordml/cid" xmlns:w16="http://schemas.microsoft.com/office/word/2018/wordml" xmlns:w16du="http://schemas.microsoft.com/office/word/2023/wordml/word16du" xmlns:w16sdtdh="http://schemas.microsoft.com/office/word/2020/wordml/sdtdatahash" xmlns:w16sdtfl="http://schemas.microsoft.com/office/word/2024/wordml/sdtformatlock" xmlns:w16se="http://schemas.microsoft.com/office/word/2015/wordml/symex" mc:Ignorable="w14 w15 w16se w16cid w16 w16cex w16sdtdh w16sdtfl w16du">
   <w:docDefaults>
     <w:rPrDefault>
       <w:rPr>
@@ -1073,7 +982,7 @@
       </w:pPr>
     </w:pPrDefault>
   </w:docDefaults>
-  <w:latentStyles w:defLockedState="0" w:defUIPriority="99" w:defSemiHidden="0" w:defUnhideWhenUsed="0" w:defQFormat="0" w:count="375">
+  <w:latentStyles w:defLockedState="0" w:defUIPriority="99" w:defSemiHidden="0" w:defUnhideWhenUsed="0" w:defQFormat="0" w:count="376">
     <w:lsdException w:name="Normal" w:uiPriority="0" w:qFormat="1"/>
     <w:lsdException w:name="heading 1" w:uiPriority="9" w:qFormat="1"/>
     <w:lsdException w:name="heading 2" w:semiHidden="1" w:uiPriority="9" w:unhideWhenUsed="1" w:qFormat="1"/>
@@ -1449,6 +1358,7 @@
     <w:lsdException w:name="Smart Hyperlink" w:semiHidden="1" w:unhideWhenUsed="1"/>
     <w:lsdException w:name="Hashtag" w:semiHidden="1" w:unhideWhenUsed="1"/>
     <w:lsdException w:name="Unresolved Mention" w:semiHidden="1" w:unhideWhenUsed="1"/>
+    <w:lsdException w:name="Smart Link" w:semiHidden="1" w:unhideWhenUsed="1"/>
   </w:latentStyles>
   <w:style w:type="paragraph" w:default="1" w:styleId="a">
     <w:name w:val="Normal"/>

</xml_diff>